<commit_message>
Added test program for IMUs
* Added IMU data sheets
* Added test program for IMUs (not working yet)
</commit_message>
<xml_diff>
--- a/Documentation/Project_Documentation.docx
+++ b/Documentation/Project_Documentation.docx
@@ -46,16 +46,7 @@
           <w:sz w:val="32"/>
           <w:szCs w:val="32"/>
         </w:rPr>
-        <w:t>Benjamin Aigner</w:t>
-      </w:r>
-      <w:r>
-        <w:rPr>
-          <w:b/>
-          <w:color w:val="00649C"/>
-          <w:sz w:val="32"/>
-          <w:szCs w:val="32"/>
-        </w:rPr>
-        <w:t xml:space="preserve"> (Supervisor), Vanessa Prankl (Student)</w:t>
+        <w:t>Benjamin Aigner (Supervisor), Vanessa Prankl (Student)</w:t>
       </w:r>
     </w:p>
     <w:p>
@@ -675,6 +666,7 @@
       <w:r>
         <w:rPr>
           <w:rFonts w:ascii="Times New Roman" w:eastAsia="Times New Roman" w:hAnsi="Times New Roman" w:cs="Times New Roman"/>
+          <w:noProof/>
           <w:sz w:val="24"/>
           <w:szCs w:val="24"/>
           <w:lang w:val="en-GB"/>
@@ -730,14 +722,27 @@
       <w:r>
         <w:t xml:space="preserve">Figure </w:t>
       </w:r>
-      <w:fldSimple w:instr=" SEQ Figure \* ARABIC ">
-        <w:r>
-          <w:rPr>
-            <w:noProof/>
-          </w:rPr>
-          <w:t>1</w:t>
-        </w:r>
-      </w:fldSimple>
+      <w:r>
+        <w:fldChar w:fldCharType="begin"/>
+      </w:r>
+      <w:r>
+        <w:instrText xml:space="preserve"> SEQ Figure \* ARABIC </w:instrText>
+      </w:r>
+      <w:r>
+        <w:fldChar w:fldCharType="separate"/>
+      </w:r>
+      <w:r>
+        <w:rPr>
+          <w:noProof/>
+        </w:rPr>
+        <w:t>1</w:t>
+      </w:r>
+      <w:r>
+        <w:rPr>
+          <w:noProof/>
+        </w:rPr>
+        <w:fldChar w:fldCharType="end"/>
+      </w:r>
       <w:r>
         <w:t xml:space="preserve">: </w:t>
       </w:r>
@@ -804,14 +809,14 @@
           <w:color w:val="00649C"/>
           <w:sz w:val="72"/>
           <w:szCs w:val="72"/>
-          <w:lang w:val="de-AT"/>
+          <w:lang w:val="en-GB"/>
         </w:rPr>
       </w:pPr>
       <w:bookmarkStart w:id="1" w:name="_heading=h.mf1y5nxzi137" w:colFirst="0" w:colLast="0"/>
       <w:bookmarkEnd w:id="1"/>
       <w:r>
         <w:rPr>
-          <w:lang w:val="de-AT"/>
+          <w:lang w:val="en-GB"/>
         </w:rPr>
         <w:br w:type="page"/>
       </w:r>
@@ -1047,6 +1052,7 @@
       <w:r>
         <w:rPr>
           <w:bCs/>
+          <w:noProof/>
         </w:rPr>
         <w:drawing>
           <wp:inline distT="0" distB="0" distL="0" distR="0" wp14:anchorId="3E590E2F" wp14:editId="628D3429">
@@ -1096,14 +1102,27 @@
       <w:r>
         <w:t xml:space="preserve">Figure </w:t>
       </w:r>
-      <w:fldSimple w:instr=" SEQ Figure \* ARABIC ">
-        <w:r>
-          <w:rPr>
-            <w:noProof/>
-          </w:rPr>
-          <w:t>2</w:t>
-        </w:r>
-      </w:fldSimple>
+      <w:r>
+        <w:fldChar w:fldCharType="begin"/>
+      </w:r>
+      <w:r>
+        <w:instrText xml:space="preserve"> SEQ Figure \* ARABIC </w:instrText>
+      </w:r>
+      <w:r>
+        <w:fldChar w:fldCharType="separate"/>
+      </w:r>
+      <w:r>
+        <w:rPr>
+          <w:noProof/>
+        </w:rPr>
+        <w:t>2</w:t>
+      </w:r>
+      <w:r>
+        <w:rPr>
+          <w:noProof/>
+        </w:rPr>
+        <w:fldChar w:fldCharType="end"/>
+      </w:r>
       <w:r>
         <w:t>: Power management schematic</w:t>
       </w:r>
@@ -1139,14 +1158,7 @@
             <w:color w:val="1155CC"/>
             <w:u w:val="single"/>
           </w:rPr>
-          <w:t>https://cdn.sparkfun</w:t>
-        </w:r>
-        <w:r>
-          <w:rPr>
-            <w:color w:val="1155CC"/>
-            <w:u w:val="single"/>
-          </w:rPr>
-          <w:t>.com/assets/learn_tutorials/5/0/7/esp32-thing-schematic.pdf</w:t>
+          <w:t>https://cdn.sparkfun.com/assets/learn_tutorials/5/0/7/esp32-thing-schematic.pdf</w:t>
         </w:r>
       </w:hyperlink>
       <w:r>
@@ -1165,6 +1177,7 @@
       <w:r>
         <w:rPr>
           <w:bCs/>
+          <w:noProof/>
         </w:rPr>
         <w:lastRenderedPageBreak/>
         <w:drawing>
@@ -1215,14 +1228,27 @@
       <w:r>
         <w:t xml:space="preserve">Figure </w:t>
       </w:r>
-      <w:fldSimple w:instr=" SEQ Figure \* ARABIC ">
-        <w:r>
-          <w:rPr>
-            <w:noProof/>
-          </w:rPr>
-          <w:t>3</w:t>
-        </w:r>
-      </w:fldSimple>
+      <w:r>
+        <w:fldChar w:fldCharType="begin"/>
+      </w:r>
+      <w:r>
+        <w:instrText xml:space="preserve"> SEQ Figure \* ARABIC </w:instrText>
+      </w:r>
+      <w:r>
+        <w:fldChar w:fldCharType="separate"/>
+      </w:r>
+      <w:r>
+        <w:rPr>
+          <w:noProof/>
+        </w:rPr>
+        <w:t>3</w:t>
+      </w:r>
+      <w:r>
+        <w:rPr>
+          <w:noProof/>
+        </w:rPr>
+        <w:fldChar w:fldCharType="end"/>
+      </w:r>
       <w:r>
         <w:t>: Battery management schematic</w:t>
       </w:r>
@@ -1487,14 +1513,27 @@
       <w:r>
         <w:t xml:space="preserve">Figure </w:t>
       </w:r>
-      <w:fldSimple w:instr=" SEQ Figure \* ARABIC ">
-        <w:r>
-          <w:rPr>
-            <w:noProof/>
-          </w:rPr>
-          <w:t>4</w:t>
-        </w:r>
-      </w:fldSimple>
+      <w:r>
+        <w:fldChar w:fldCharType="begin"/>
+      </w:r>
+      <w:r>
+        <w:instrText xml:space="preserve"> SEQ Figure \* ARABIC </w:instrText>
+      </w:r>
+      <w:r>
+        <w:fldChar w:fldCharType="separate"/>
+      </w:r>
+      <w:r>
+        <w:rPr>
+          <w:noProof/>
+        </w:rPr>
+        <w:t>4</w:t>
+      </w:r>
+      <w:r>
+        <w:rPr>
+          <w:noProof/>
+        </w:rPr>
+        <w:fldChar w:fldCharType="end"/>
+      </w:r>
       <w:r>
         <w:t>: Peripheras schematics of ESP32-S3-WROOM</w:t>
       </w:r>
@@ -1515,6 +1554,9 @@
         <w:jc w:val="center"/>
       </w:pPr>
       <w:r>
+        <w:rPr>
+          <w:noProof/>
+        </w:rPr>
         <w:drawing>
           <wp:inline distT="0" distB="0" distL="0" distR="0" wp14:anchorId="2BA36542" wp14:editId="5AD774E8">
             <wp:extent cx="6120130" cy="2447925"/>
@@ -1560,14 +1602,27 @@
       <w:r>
         <w:t xml:space="preserve">Figure </w:t>
       </w:r>
-      <w:fldSimple w:instr=" SEQ Figure \* ARABIC ">
-        <w:r>
-          <w:rPr>
-            <w:noProof/>
-          </w:rPr>
-          <w:t>5</w:t>
-        </w:r>
-      </w:fldSimple>
+      <w:r>
+        <w:fldChar w:fldCharType="begin"/>
+      </w:r>
+      <w:r>
+        <w:instrText xml:space="preserve"> SEQ Figure \* ARABIC </w:instrText>
+      </w:r>
+      <w:r>
+        <w:fldChar w:fldCharType="separate"/>
+      </w:r>
+      <w:r>
+        <w:rPr>
+          <w:noProof/>
+        </w:rPr>
+        <w:t>5</w:t>
+      </w:r>
+      <w:r>
+        <w:rPr>
+          <w:noProof/>
+        </w:rPr>
+        <w:fldChar w:fldCharType="end"/>
+      </w:r>
       <w:r>
         <w:t>: USB-C connector schematic</w:t>
       </w:r>
@@ -1603,19 +1658,7 @@
         </w:rPr>
       </w:pPr>
       <w:r>
-        <w:t>Two l</w:t>
-      </w:r>
-      <w:r>
-        <w:t xml:space="preserve">ow power </w:t>
-      </w:r>
-      <w:r>
-        <w:t xml:space="preserve">(&lt;10 mA) </w:t>
-      </w:r>
-      <w:r>
-        <w:t>bi-color-LED for side surface mount</w:t>
-      </w:r>
-      <w:r>
-        <w:t xml:space="preserve"> were chosen (</w:t>
+        <w:t>Two low power (&lt;10 mA) bi-color-LED for side surface mount were chosen (</w:t>
       </w:r>
       <w:hyperlink r:id="rId18" w:history="1">
         <w:r>
@@ -1642,6 +1685,7 @@
       <w:r>
         <w:rPr>
           <w:bCs/>
+          <w:noProof/>
         </w:rPr>
         <w:lastRenderedPageBreak/>
         <w:drawing>
@@ -1693,14 +1737,27 @@
       <w:r>
         <w:t xml:space="preserve">Figure </w:t>
       </w:r>
-      <w:fldSimple w:instr=" SEQ Figure \* ARABIC ">
-        <w:r>
-          <w:rPr>
-            <w:noProof/>
-          </w:rPr>
-          <w:t>6</w:t>
-        </w:r>
-      </w:fldSimple>
+      <w:r>
+        <w:fldChar w:fldCharType="begin"/>
+      </w:r>
+      <w:r>
+        <w:instrText xml:space="preserve"> SEQ Figure \* ARABIC </w:instrText>
+      </w:r>
+      <w:r>
+        <w:fldChar w:fldCharType="separate"/>
+      </w:r>
+      <w:r>
+        <w:rPr>
+          <w:noProof/>
+        </w:rPr>
+        <w:t>6</w:t>
+      </w:r>
+      <w:r>
+        <w:rPr>
+          <w:noProof/>
+        </w:rPr>
+        <w:fldChar w:fldCharType="end"/>
+      </w:r>
       <w:r>
         <w:t>: LED schematic</w:t>
       </w:r>
@@ -1739,6 +1796,7 @@
       <w:r>
         <w:rPr>
           <w:bCs/>
+          <w:noProof/>
         </w:rPr>
         <w:drawing>
           <wp:inline distT="0" distB="0" distL="0" distR="0" wp14:anchorId="45682263" wp14:editId="501DF980">
@@ -1788,14 +1846,27 @@
       <w:r>
         <w:t xml:space="preserve">Figure </w:t>
       </w:r>
-      <w:fldSimple w:instr=" SEQ Figure \* ARABIC ">
-        <w:r>
-          <w:rPr>
-            <w:noProof/>
-          </w:rPr>
-          <w:t>7</w:t>
-        </w:r>
-      </w:fldSimple>
+      <w:r>
+        <w:fldChar w:fldCharType="begin"/>
+      </w:r>
+      <w:r>
+        <w:instrText xml:space="preserve"> SEQ Figure \* ARABIC </w:instrText>
+      </w:r>
+      <w:r>
+        <w:fldChar w:fldCharType="separate"/>
+      </w:r>
+      <w:r>
+        <w:rPr>
+          <w:noProof/>
+        </w:rPr>
+        <w:t>7</w:t>
+      </w:r>
+      <w:r>
+        <w:rPr>
+          <w:noProof/>
+        </w:rPr>
+        <w:fldChar w:fldCharType="end"/>
+      </w:r>
       <w:r>
         <w:t>: Button jack for external buttons schematic</w:t>
       </w:r>
@@ -1911,6 +1982,7 @@
       <w:r>
         <w:rPr>
           <w:b/>
+          <w:noProof/>
         </w:rPr>
         <w:lastRenderedPageBreak/>
         <w:drawing>
@@ -1958,14 +2030,27 @@
       <w:r>
         <w:t xml:space="preserve">Figure </w:t>
       </w:r>
-      <w:fldSimple w:instr=" SEQ Figure \* ARABIC ">
-        <w:r>
-          <w:rPr>
-            <w:noProof/>
-          </w:rPr>
-          <w:t>8</w:t>
-        </w:r>
-      </w:fldSimple>
+      <w:r>
+        <w:fldChar w:fldCharType="begin"/>
+      </w:r>
+      <w:r>
+        <w:instrText xml:space="preserve"> SEQ Figure \* ARABIC </w:instrText>
+      </w:r>
+      <w:r>
+        <w:fldChar w:fldCharType="separate"/>
+      </w:r>
+      <w:r>
+        <w:rPr>
+          <w:noProof/>
+        </w:rPr>
+        <w:t>8</w:t>
+      </w:r>
+      <w:r>
+        <w:rPr>
+          <w:noProof/>
+        </w:rPr>
+        <w:fldChar w:fldCharType="end"/>
+      </w:r>
       <w:r>
         <w:t>: IMU MCP6470 schematic</w:t>
       </w:r>
@@ -1983,14 +2068,7 @@
           <w:b/>
           <w:lang w:val="en-GB"/>
         </w:rPr>
-        <w:t>6</w:t>
-      </w:r>
-      <w:r>
-        <w:rPr>
-          <w:b/>
-          <w:lang w:val="en-GB"/>
-        </w:rPr>
-        <w:t>-Axis IMU:</w:t>
+        <w:t>6-Axis IMU:</w:t>
       </w:r>
       <w:r>
         <w:rPr>
@@ -2028,6 +2106,9 @@
         <w:jc w:val="center"/>
       </w:pPr>
       <w:r>
+        <w:rPr>
+          <w:noProof/>
+        </w:rPr>
         <w:drawing>
           <wp:inline distT="0" distB="0" distL="0" distR="0" wp14:anchorId="0F582CEB" wp14:editId="5068CEFF">
             <wp:extent cx="3462261" cy="3651738"/>
@@ -2073,14 +2154,27 @@
       <w:r>
         <w:t xml:space="preserve">Figure </w:t>
       </w:r>
-      <w:fldSimple w:instr=" SEQ Figure \* ARABIC ">
-        <w:r>
-          <w:rPr>
-            <w:noProof/>
-          </w:rPr>
-          <w:t>9</w:t>
-        </w:r>
-      </w:fldSimple>
+      <w:r>
+        <w:fldChar w:fldCharType="begin"/>
+      </w:r>
+      <w:r>
+        <w:instrText xml:space="preserve"> SEQ Figure \* ARABIC </w:instrText>
+      </w:r>
+      <w:r>
+        <w:fldChar w:fldCharType="separate"/>
+      </w:r>
+      <w:r>
+        <w:rPr>
+          <w:noProof/>
+        </w:rPr>
+        <w:t>9</w:t>
+      </w:r>
+      <w:r>
+        <w:rPr>
+          <w:noProof/>
+        </w:rPr>
+        <w:fldChar w:fldCharType="end"/>
+      </w:r>
       <w:r>
         <w:t>: IMU LSM6DS schematic</w:t>
       </w:r>
@@ -2126,6 +2220,7 @@
       <w:r>
         <w:rPr>
           <w:b/>
+          <w:noProof/>
           <w:lang w:val="de-AT"/>
         </w:rPr>
         <w:lastRenderedPageBreak/>
@@ -2178,14 +2273,27 @@
       <w:r>
         <w:t xml:space="preserve">Figure </w:t>
       </w:r>
-      <w:fldSimple w:instr=" SEQ Figure \* ARABIC ">
-        <w:r>
-          <w:rPr>
-            <w:noProof/>
-          </w:rPr>
-          <w:t>10</w:t>
-        </w:r>
-      </w:fldSimple>
+      <w:r>
+        <w:fldChar w:fldCharType="begin"/>
+      </w:r>
+      <w:r>
+        <w:instrText xml:space="preserve"> SEQ Figure \* ARABIC </w:instrText>
+      </w:r>
+      <w:r>
+        <w:fldChar w:fldCharType="separate"/>
+      </w:r>
+      <w:r>
+        <w:rPr>
+          <w:noProof/>
+        </w:rPr>
+        <w:t>10</w:t>
+      </w:r>
+      <w:r>
+        <w:rPr>
+          <w:noProof/>
+        </w:rPr>
+        <w:fldChar w:fldCharType="end"/>
+      </w:r>
       <w:r>
         <w:t>: IMU BNO55 schematic</w:t>
       </w:r>
@@ -2339,14 +2447,27 @@
       <w:r>
         <w:t xml:space="preserve">Figure </w:t>
       </w:r>
-      <w:fldSimple w:instr=" SEQ Figure \* ARABIC ">
-        <w:r>
-          <w:rPr>
-            <w:noProof/>
-          </w:rPr>
-          <w:t>11</w:t>
-        </w:r>
-      </w:fldSimple>
+      <w:r>
+        <w:fldChar w:fldCharType="begin"/>
+      </w:r>
+      <w:r>
+        <w:instrText xml:space="preserve"> SEQ Figure \* ARABIC </w:instrText>
+      </w:r>
+      <w:r>
+        <w:fldChar w:fldCharType="separate"/>
+      </w:r>
+      <w:r>
+        <w:rPr>
+          <w:noProof/>
+        </w:rPr>
+        <w:t>11</w:t>
+      </w:r>
+      <w:r>
+        <w:rPr>
+          <w:noProof/>
+        </w:rPr>
+        <w:fldChar w:fldCharType="end"/>
+      </w:r>
       <w:r>
         <w:t>: Example for peripheral test program output</w:t>
       </w:r>
@@ -2373,7 +2494,7 @@
         <w:rPr>
           <w:b/>
         </w:rPr>
-        <w:t xml:space="preserve"> notes:</w:t>
+        <w:t xml:space="preserve"> notes</w:t>
       </w:r>
     </w:p>
     <w:p>
@@ -2424,10 +2545,14 @@
         <w:t>Bluetooth testing is still open and will be implemented later on.</w:t>
       </w:r>
     </w:p>
-    <w:p/>
-    <w:p/>
-    <w:p>
-      <w:pPr>
+    <w:p>
+      <w:pPr>
+        <w:spacing w:after="200"/>
+      </w:pPr>
+    </w:p>
+    <w:p>
+      <w:pPr>
+        <w:spacing w:after="200"/>
         <w:rPr>
           <w:b/>
           <w:bCs/>
@@ -2438,9 +2563,147 @@
           <w:b/>
           <w:bCs/>
         </w:rPr>
-        <w:br w:type="page"/>
-      </w:r>
-    </w:p>
+        <w:t>BNO</w:t>
+      </w:r>
+      <w:r>
+        <w:rPr>
+          <w:b/>
+          <w:bCs/>
+        </w:rPr>
+        <w:t>0</w:t>
+      </w:r>
+      <w:r>
+        <w:rPr>
+          <w:b/>
+          <w:bCs/>
+        </w:rPr>
+        <w:t xml:space="preserve">55 </w:t>
+      </w:r>
+      <w:r>
+        <w:rPr>
+          <w:b/>
+          <w:bCs/>
+        </w:rPr>
+        <w:t xml:space="preserve">I2C </w:t>
+      </w:r>
+      <w:r>
+        <w:rPr>
+          <w:b/>
+          <w:bCs/>
+        </w:rPr>
+        <w:t>Debugging</w:t>
+      </w:r>
+      <w:r>
+        <w:rPr>
+          <w:b/>
+          <w:bCs/>
+        </w:rPr>
+        <w:t xml:space="preserve"> (</w:t>
+      </w:r>
+      <w:r>
+        <w:rPr>
+          <w:b/>
+          <w:bCs/>
+        </w:rPr>
+        <w:t>Board V1-</w:t>
+      </w:r>
+      <w:r>
+        <w:rPr>
+          <w:b/>
+          <w:bCs/>
+        </w:rPr>
+        <w:t>pcb</w:t>
+      </w:r>
+      <w:r>
+        <w:rPr>
+          <w:b/>
+          <w:bCs/>
+        </w:rPr>
+        <w:t>1</w:t>
+      </w:r>
+      <w:r>
+        <w:rPr>
+          <w:b/>
+          <w:bCs/>
+        </w:rPr>
+        <w:t>)</w:t>
+      </w:r>
+    </w:p>
+    <w:p>
+      <w:pPr>
+        <w:pStyle w:val="ListParagraph"/>
+        <w:numPr>
+          <w:ilvl w:val="0"/>
+          <w:numId w:val="9"/>
+        </w:numPr>
+        <w:spacing w:after="200"/>
+      </w:pPr>
+      <w:r>
+        <w:t>Internal pull-ups of ESP32-S3 connected to SCL and SDA bus wires.</w:t>
+      </w:r>
+    </w:p>
+    <w:p>
+      <w:pPr>
+        <w:pStyle w:val="ListParagraph"/>
+        <w:numPr>
+          <w:ilvl w:val="0"/>
+          <w:numId w:val="9"/>
+        </w:numPr>
+        <w:spacing w:after="200"/>
+      </w:pPr>
+      <w:r>
+        <w:t>Reduced bus speed to 10 kHz, did not make a difference compared to 400 kHz.</w:t>
+      </w:r>
+    </w:p>
+    <w:p>
+      <w:pPr>
+        <w:pStyle w:val="ListParagraph"/>
+        <w:numPr>
+          <w:ilvl w:val="0"/>
+          <w:numId w:val="9"/>
+        </w:numPr>
+        <w:spacing w:after="200"/>
+      </w:pPr>
+      <w:r>
+        <w:t>Cut off I2C connections from BNO055. Nevertheless, 4 I2C addresses are shown during port-scan.</w:t>
+      </w:r>
+      <w:r>
+        <w:t xml:space="preserve"> =&gt; Probably BNO055 is not working due to missing GND connections at pin 15 and 16. Must be fixed and tested again.</w:t>
+      </w:r>
+    </w:p>
+    <w:p>
+      <w:pPr>
+        <w:pStyle w:val="ListParagraph"/>
+        <w:numPr>
+          <w:ilvl w:val="0"/>
+          <w:numId w:val="9"/>
+        </w:numPr>
+        <w:spacing w:after="200"/>
+      </w:pPr>
+      <w:r>
+        <w:t>Cut off I2C connections from MC6470. This results in I2C addresses 0x4C and 0x0C not shown anymore</w:t>
+      </w:r>
+      <w:r>
+        <w:t xml:space="preserve"> =&gt; Datasheet says, 0x4C is accelerometer sensor and 0x0C is magnetometer.</w:t>
+      </w:r>
+    </w:p>
+    <w:p>
+      <w:pPr>
+        <w:pStyle w:val="ListParagraph"/>
+        <w:spacing w:after="200"/>
+        <w:ind w:left="1080"/>
+      </w:pPr>
+      <w:r>
+        <w:t xml:space="preserve">This </w:t>
+      </w:r>
+      <w:r>
+        <w:t>also implies</w:t>
+      </w:r>
+      <w:r>
+        <w:t xml:space="preserve"> that, LSM6DSO has two I2C-addresses (0x6A and 0x7E). </w:t>
+      </w:r>
+    </w:p>
+    <w:p/>
     <w:p>
       <w:pPr>
         <w:rPr>
@@ -3983,14 +4246,7 @@
           <w:b/>
           <w:bCs/>
         </w:rPr>
-        <w:t>pcb</w:t>
-      </w:r>
-      <w:r>
-        <w:rPr>
-          <w:b/>
-          <w:bCs/>
-        </w:rPr>
-        <w:t>2</w:t>
+        <w:t>pcb2</w:t>
       </w:r>
       <w:r>
         <w:rPr>
@@ -5454,14 +5710,7 @@
           <w:b/>
           <w:bCs/>
         </w:rPr>
-        <w:t>pcb</w:t>
-      </w:r>
-      <w:r>
-        <w:rPr>
-          <w:b/>
-          <w:bCs/>
-        </w:rPr>
-        <w:t>3</w:t>
+        <w:t>pcb3</w:t>
       </w:r>
       <w:r>
         <w:rPr>
@@ -7415,6 +7664,95 @@
     </w:lvl>
   </w:abstractNum>
   <w:abstractNum w:abstractNumId="2" w15:restartNumberingAfterBreak="0">
+    <w:nsid w:val="405C5446"/>
+    <w:multiLevelType w:val="hybridMultilevel"/>
+    <w:tmpl w:val="F13C527E"/>
+    <w:lvl w:ilvl="0" w:tplc="1D801CEC">
+      <w:start w:val="1"/>
+      <w:numFmt w:val="decimal"/>
+      <w:lvlText w:val="%1)"/>
+      <w:lvlJc w:val="left"/>
+      <w:pPr>
+        <w:ind w:left="1080" w:hanging="360"/>
+      </w:pPr>
+      <w:rPr>
+        <w:rFonts w:hint="default"/>
+      </w:rPr>
+    </w:lvl>
+    <w:lvl w:ilvl="1" w:tplc="0C070019" w:tentative="1">
+      <w:start w:val="1"/>
+      <w:numFmt w:val="lowerLetter"/>
+      <w:lvlText w:val="%2."/>
+      <w:lvlJc w:val="left"/>
+      <w:pPr>
+        <w:ind w:left="1800" w:hanging="360"/>
+      </w:pPr>
+    </w:lvl>
+    <w:lvl w:ilvl="2" w:tplc="0C07001B" w:tentative="1">
+      <w:start w:val="1"/>
+      <w:numFmt w:val="lowerRoman"/>
+      <w:lvlText w:val="%3."/>
+      <w:lvlJc w:val="right"/>
+      <w:pPr>
+        <w:ind w:left="2520" w:hanging="180"/>
+      </w:pPr>
+    </w:lvl>
+    <w:lvl w:ilvl="3" w:tplc="0C07000F" w:tentative="1">
+      <w:start w:val="1"/>
+      <w:numFmt w:val="decimal"/>
+      <w:lvlText w:val="%4."/>
+      <w:lvlJc w:val="left"/>
+      <w:pPr>
+        <w:ind w:left="3240" w:hanging="360"/>
+      </w:pPr>
+    </w:lvl>
+    <w:lvl w:ilvl="4" w:tplc="0C070019" w:tentative="1">
+      <w:start w:val="1"/>
+      <w:numFmt w:val="lowerLetter"/>
+      <w:lvlText w:val="%5."/>
+      <w:lvlJc w:val="left"/>
+      <w:pPr>
+        <w:ind w:left="3960" w:hanging="360"/>
+      </w:pPr>
+    </w:lvl>
+    <w:lvl w:ilvl="5" w:tplc="0C07001B" w:tentative="1">
+      <w:start w:val="1"/>
+      <w:numFmt w:val="lowerRoman"/>
+      <w:lvlText w:val="%6."/>
+      <w:lvlJc w:val="right"/>
+      <w:pPr>
+        <w:ind w:left="4680" w:hanging="180"/>
+      </w:pPr>
+    </w:lvl>
+    <w:lvl w:ilvl="6" w:tplc="0C07000F" w:tentative="1">
+      <w:start w:val="1"/>
+      <w:numFmt w:val="decimal"/>
+      <w:lvlText w:val="%7."/>
+      <w:lvlJc w:val="left"/>
+      <w:pPr>
+        <w:ind w:left="5400" w:hanging="360"/>
+      </w:pPr>
+    </w:lvl>
+    <w:lvl w:ilvl="7" w:tplc="0C070019" w:tentative="1">
+      <w:start w:val="1"/>
+      <w:numFmt w:val="lowerLetter"/>
+      <w:lvlText w:val="%8."/>
+      <w:lvlJc w:val="left"/>
+      <w:pPr>
+        <w:ind w:left="6120" w:hanging="360"/>
+      </w:pPr>
+    </w:lvl>
+    <w:lvl w:ilvl="8" w:tplc="0C07001B" w:tentative="1">
+      <w:start w:val="1"/>
+      <w:numFmt w:val="lowerRoman"/>
+      <w:lvlText w:val="%9."/>
+      <w:lvlJc w:val="right"/>
+      <w:pPr>
+        <w:ind w:left="6840" w:hanging="180"/>
+      </w:pPr>
+    </w:lvl>
+  </w:abstractNum>
+  <w:abstractNum w:abstractNumId="3" w15:restartNumberingAfterBreak="0">
     <w:nsid w:val="5FAD37B5"/>
     <w:multiLevelType w:val="multilevel"/>
     <w:tmpl w:val="C186B766"/>
@@ -7527,7 +7865,7 @@
       </w:rPr>
     </w:lvl>
   </w:abstractNum>
-  <w:abstractNum w:abstractNumId="3" w15:restartNumberingAfterBreak="0">
+  <w:abstractNum w:abstractNumId="4" w15:restartNumberingAfterBreak="0">
     <w:nsid w:val="6A422CAE"/>
     <w:multiLevelType w:val="multilevel"/>
     <w:tmpl w:val="74882688"/>
@@ -7639,7 +7977,7 @@
       </w:rPr>
     </w:lvl>
   </w:abstractNum>
-  <w:abstractNum w:abstractNumId="4" w15:restartNumberingAfterBreak="0">
+  <w:abstractNum w:abstractNumId="5" w15:restartNumberingAfterBreak="0">
     <w:nsid w:val="6F085DBA"/>
     <w:multiLevelType w:val="multilevel"/>
     <w:tmpl w:val="FC0E3F08"/>
@@ -7752,7 +8090,7 @@
       </w:rPr>
     </w:lvl>
   </w:abstractNum>
-  <w:abstractNum w:abstractNumId="5" w15:restartNumberingAfterBreak="0">
+  <w:abstractNum w:abstractNumId="6" w15:restartNumberingAfterBreak="0">
     <w:nsid w:val="6FEE4D98"/>
     <w:multiLevelType w:val="multilevel"/>
     <w:tmpl w:val="17A6B4C6"/>
@@ -7865,7 +8203,7 @@
       </w:rPr>
     </w:lvl>
   </w:abstractNum>
-  <w:abstractNum w:abstractNumId="6" w15:restartNumberingAfterBreak="0">
+  <w:abstractNum w:abstractNumId="7" w15:restartNumberingAfterBreak="0">
     <w:nsid w:val="76B979CF"/>
     <w:multiLevelType w:val="hybridMultilevel"/>
     <w:tmpl w:val="80EE8786"/>
@@ -7978,7 +8316,7 @@
       </w:rPr>
     </w:lvl>
   </w:abstractNum>
-  <w:abstractNum w:abstractNumId="7" w15:restartNumberingAfterBreak="0">
+  <w:abstractNum w:abstractNumId="8" w15:restartNumberingAfterBreak="0">
     <w:nsid w:val="7E7763D8"/>
     <w:multiLevelType w:val="multilevel"/>
     <w:tmpl w:val="62FA67F6"/>
@@ -8092,28 +8430,31 @@
     </w:lvl>
   </w:abstractNum>
   <w:num w:numId="1" w16cid:durableId="612444409">
-    <w:abstractNumId w:val="7"/>
+    <w:abstractNumId w:val="8"/>
   </w:num>
   <w:num w:numId="2" w16cid:durableId="657420638">
     <w:abstractNumId w:val="1"/>
   </w:num>
   <w:num w:numId="3" w16cid:durableId="1523208396">
-    <w:abstractNumId w:val="2"/>
+    <w:abstractNumId w:val="3"/>
   </w:num>
   <w:num w:numId="4" w16cid:durableId="210701204">
-    <w:abstractNumId w:val="3"/>
+    <w:abstractNumId w:val="4"/>
   </w:num>
   <w:num w:numId="5" w16cid:durableId="944116241">
     <w:abstractNumId w:val="0"/>
   </w:num>
   <w:num w:numId="6" w16cid:durableId="1096754199">
+    <w:abstractNumId w:val="6"/>
+  </w:num>
+  <w:num w:numId="7" w16cid:durableId="1760172558">
     <w:abstractNumId w:val="5"/>
   </w:num>
-  <w:num w:numId="7" w16cid:durableId="1760172558">
-    <w:abstractNumId w:val="4"/>
+  <w:num w:numId="8" w16cid:durableId="1104961200">
+    <w:abstractNumId w:val="7"/>
   </w:num>
-  <w:num w:numId="8" w16cid:durableId="1104961200">
-    <w:abstractNumId w:val="6"/>
+  <w:num w:numId="9" w16cid:durableId="1246722052">
+    <w:abstractNumId w:val="2"/>
   </w:num>
 </w:numbering>
 </file>

</xml_diff>

<commit_message>
Added MC6470 library and hardware test
Accelerotemeter works as intended, magnetometer seems to be only a dummy function not really measuring anything.
</commit_message>
<xml_diff>
--- a/Documentation/Project_Documentation.docx
+++ b/Documentation/Project_Documentation.docx
@@ -8,9 +8,11 @@
         <w:spacing w:before="1134"/>
         <w:ind w:left="0"/>
       </w:pPr>
+      <w:proofErr w:type="spellStart"/>
       <w:r>
         <w:t>Masterthesis</w:t>
       </w:r>
+      <w:proofErr w:type="spellEnd"/>
     </w:p>
     <w:p>
       <w:pPr>
@@ -60,14 +62,24 @@
       </w:pPr>
       <w:bookmarkStart w:id="0" w:name="_heading=h.gjdgxs" w:colFirst="0" w:colLast="0"/>
       <w:bookmarkEnd w:id="0"/>
+      <w:proofErr w:type="spellStart"/>
       <w:r>
         <w:lastRenderedPageBreak/>
         <w:t>Prerequisits</w:t>
       </w:r>
-    </w:p>
-    <w:p>
-      <w:r>
-        <w:t>This masterthesis is part of the ASTERICS-Project funded by the European Union.</w:t>
+      <w:proofErr w:type="spellEnd"/>
+    </w:p>
+    <w:p>
+      <w:r>
+        <w:t xml:space="preserve">This </w:t>
+      </w:r>
+      <w:proofErr w:type="spellStart"/>
+      <w:r>
+        <w:t>masterthesis</w:t>
+      </w:r>
+      <w:proofErr w:type="spellEnd"/>
+      <w:r>
+        <w:t xml:space="preserve"> is part of the ASTERICS-Project funded by the European Union.</w:t>
       </w:r>
     </w:p>
     <w:p>
@@ -182,6 +194,7 @@
           <w:lang w:val="en-GB"/>
         </w:rPr>
       </w:pPr>
+      <w:proofErr w:type="spellStart"/>
       <w:r>
         <w:rPr>
           <w:rFonts w:eastAsia="Times New Roman"/>
@@ -189,7 +202,17 @@
           <w:shd w:val="clear" w:color="auto" w:fill="FFFFFF"/>
           <w:lang w:val="en-GB"/>
         </w:rPr>
-        <w:t>GlassousePro has been tested t</w:t>
+        <w:t>GlassousePro</w:t>
+      </w:r>
+      <w:proofErr w:type="spellEnd"/>
+      <w:r>
+        <w:rPr>
+          <w:rFonts w:eastAsia="Times New Roman"/>
+          <w:color w:val="000000"/>
+          <w:shd w:val="clear" w:color="auto" w:fill="FFFFFF"/>
+          <w:lang w:val="en-GB"/>
+        </w:rPr>
+        <w:t xml:space="preserve"> has been tested t</w:t>
       </w:r>
       <w:r>
         <w:rPr>
@@ -292,7 +315,47 @@
           <w:shd w:val="clear" w:color="auto" w:fill="FFFFFF"/>
           <w:lang w:val="en-GB"/>
         </w:rPr>
-        <w:t xml:space="preserve"> The device needs to be calibrated after startup. This requires to place it on a flat surface and wait a few seconds. Otherwise the mouse always drifts.</w:t>
+        <w:t xml:space="preserve"> The device needs to be calibrated after startup. This requires </w:t>
+      </w:r>
+      <w:proofErr w:type="gramStart"/>
+      <w:r>
+        <w:rPr>
+          <w:rFonts w:eastAsia="Times New Roman"/>
+          <w:color w:val="000000"/>
+          <w:shd w:val="clear" w:color="auto" w:fill="FFFFFF"/>
+          <w:lang w:val="en-GB"/>
+        </w:rPr>
+        <w:t>to place</w:t>
+      </w:r>
+      <w:proofErr w:type="gramEnd"/>
+      <w:r>
+        <w:rPr>
+          <w:rFonts w:eastAsia="Times New Roman"/>
+          <w:color w:val="000000"/>
+          <w:shd w:val="clear" w:color="auto" w:fill="FFFFFF"/>
+          <w:lang w:val="en-GB"/>
+        </w:rPr>
+        <w:t xml:space="preserve"> it on a flat surface and wait a few seconds. </w:t>
+      </w:r>
+      <w:proofErr w:type="gramStart"/>
+      <w:r>
+        <w:rPr>
+          <w:rFonts w:eastAsia="Times New Roman"/>
+          <w:color w:val="000000"/>
+          <w:shd w:val="clear" w:color="auto" w:fill="FFFFFF"/>
+          <w:lang w:val="en-GB"/>
+        </w:rPr>
+        <w:t>Otherwise</w:t>
+      </w:r>
+      <w:proofErr w:type="gramEnd"/>
+      <w:r>
+        <w:rPr>
+          <w:rFonts w:eastAsia="Times New Roman"/>
+          <w:color w:val="000000"/>
+          <w:shd w:val="clear" w:color="auto" w:fill="FFFFFF"/>
+          <w:lang w:val="en-GB"/>
+        </w:rPr>
+        <w:t xml:space="preserve"> the mouse always drifts.</w:t>
       </w:r>
     </w:p>
     <w:p>
@@ -329,7 +392,27 @@
           <w:shd w:val="clear" w:color="auto" w:fill="FFFFFF"/>
           <w:lang w:val="en-GB"/>
         </w:rPr>
-        <w:t xml:space="preserve"> 250 mAh battery</w:t>
+        <w:t xml:space="preserve"> 250 </w:t>
+      </w:r>
+      <w:proofErr w:type="spellStart"/>
+      <w:r>
+        <w:rPr>
+          <w:rFonts w:eastAsia="Times New Roman"/>
+          <w:color w:val="000000"/>
+          <w:shd w:val="clear" w:color="auto" w:fill="FFFFFF"/>
+          <w:lang w:val="en-GB"/>
+        </w:rPr>
+        <w:t>mAh</w:t>
+      </w:r>
+      <w:proofErr w:type="spellEnd"/>
+      <w:r>
+        <w:rPr>
+          <w:rFonts w:eastAsia="Times New Roman"/>
+          <w:color w:val="000000"/>
+          <w:shd w:val="clear" w:color="auto" w:fill="FFFFFF"/>
+          <w:lang w:val="en-GB"/>
+        </w:rPr>
+        <w:t xml:space="preserve"> battery</w:t>
       </w:r>
     </w:p>
     <w:p>
@@ -642,8 +725,19 @@
           <w:shd w:val="clear" w:color="auto" w:fill="FFFFFF"/>
           <w:lang w:val="en-GB"/>
         </w:rPr>
-        <w:t>to show, which device is connected</w:t>
-      </w:r>
+        <w:t xml:space="preserve">to show, which device is </w:t>
+      </w:r>
+      <w:proofErr w:type="gramStart"/>
+      <w:r>
+        <w:rPr>
+          <w:rFonts w:eastAsia="Times New Roman"/>
+          <w:color w:val="000000"/>
+          <w:shd w:val="clear" w:color="auto" w:fill="FFFFFF"/>
+          <w:lang w:val="en-GB"/>
+        </w:rPr>
+        <w:t>connected</w:t>
+      </w:r>
+      <w:proofErr w:type="gramEnd"/>
     </w:p>
     <w:p>
       <w:pPr>
@@ -791,8 +885,9 @@
           <w:shd w:val="clear" w:color="auto" w:fill="FFFFFF"/>
           <w:lang w:val="en-GB"/>
         </w:rPr>
-        <w:t>Furthermore, Glassouse uses a 9-DOF IMU, which includes a magnetometer in order to reduce mouse pointer drift</w:t>
-      </w:r>
+        <w:t xml:space="preserve">Furthermore, </w:t>
+      </w:r>
+      <w:proofErr w:type="spellStart"/>
       <w:r>
         <w:rPr>
           <w:rFonts w:eastAsia="Times New Roman"/>
@@ -800,6 +895,45 @@
           <w:shd w:val="clear" w:color="auto" w:fill="FFFFFF"/>
           <w:lang w:val="en-GB"/>
         </w:rPr>
+        <w:t>Glassouse</w:t>
+      </w:r>
+      <w:proofErr w:type="spellEnd"/>
+      <w:r>
+        <w:rPr>
+          <w:rFonts w:eastAsia="Times New Roman"/>
+          <w:color w:val="000000"/>
+          <w:shd w:val="clear" w:color="auto" w:fill="FFFFFF"/>
+          <w:lang w:val="en-GB"/>
+        </w:rPr>
+        <w:t xml:space="preserve"> uses a 9-DOF IMU, which includes a magnetometer </w:t>
+      </w:r>
+      <w:proofErr w:type="gramStart"/>
+      <w:r>
+        <w:rPr>
+          <w:rFonts w:eastAsia="Times New Roman"/>
+          <w:color w:val="000000"/>
+          <w:shd w:val="clear" w:color="auto" w:fill="FFFFFF"/>
+          <w:lang w:val="en-GB"/>
+        </w:rPr>
+        <w:t>in order to</w:t>
+      </w:r>
+      <w:proofErr w:type="gramEnd"/>
+      <w:r>
+        <w:rPr>
+          <w:rFonts w:eastAsia="Times New Roman"/>
+          <w:color w:val="000000"/>
+          <w:shd w:val="clear" w:color="auto" w:fill="FFFFFF"/>
+          <w:lang w:val="en-GB"/>
+        </w:rPr>
+        <w:t xml:space="preserve"> reduce mouse pointer drift</w:t>
+      </w:r>
+      <w:r>
+        <w:rPr>
+          <w:rFonts w:eastAsia="Times New Roman"/>
+          <w:color w:val="000000"/>
+          <w:shd w:val="clear" w:color="auto" w:fill="FFFFFF"/>
+          <w:lang w:val="en-GB"/>
+        </w:rPr>
         <w:t>.</w:t>
       </w:r>
     </w:p>
@@ -847,7 +981,15 @@
         <w:spacing w:after="0"/>
       </w:pPr>
       <w:r>
-        <w:t>The HeadMouse device shall support the following features:</w:t>
+        <w:t xml:space="preserve">The </w:t>
+      </w:r>
+      <w:proofErr w:type="spellStart"/>
+      <w:r>
+        <w:t>HeadMouse</w:t>
+      </w:r>
+      <w:proofErr w:type="spellEnd"/>
+      <w:r>
+        <w:t xml:space="preserve"> device shall support the following features:</w:t>
       </w:r>
     </w:p>
     <w:p>
@@ -919,7 +1061,15 @@
         <w:spacing w:after="0"/>
       </w:pPr>
       <w:r>
-        <w:t>3 jacks for user input buttons (left-,right-click, scroll)</w:t>
+        <w:t>3 jacks for user input buttons (left</w:t>
+      </w:r>
+      <w:proofErr w:type="gramStart"/>
+      <w:r>
+        <w:t>-,right</w:t>
+      </w:r>
+      <w:proofErr w:type="gramEnd"/>
+      <w:r>
+        <w:t>-click, scroll)</w:t>
       </w:r>
     </w:p>
     <w:p>
@@ -931,8 +1081,13 @@
         <w:spacing w:after="0"/>
       </w:pPr>
       <w:r>
-        <w:t>Sip &amp; puff sensor input for alternative control mechanism</w:t>
-      </w:r>
+        <w:t xml:space="preserve">Sip &amp; puff sensor input for alternative control </w:t>
+      </w:r>
+      <w:proofErr w:type="gramStart"/>
+      <w:r>
+        <w:t>mechanism</w:t>
+      </w:r>
+      <w:proofErr w:type="gramEnd"/>
     </w:p>
     <w:p>
       <w:pPr>
@@ -990,7 +1145,15 @@
         <w:spacing w:after="240"/>
       </w:pPr>
       <w:r>
-        <w:t xml:space="preserve">The goal is to implement a cost effective HeadMouse Design which supports all necessary features a computer mouse has. </w:t>
+        <w:t xml:space="preserve">The goal is to implement a cost effective </w:t>
+      </w:r>
+      <w:proofErr w:type="spellStart"/>
+      <w:r>
+        <w:t>HeadMouse</w:t>
+      </w:r>
+      <w:proofErr w:type="spellEnd"/>
+      <w:r>
+        <w:t xml:space="preserve"> Design which supports all necessary features a computer mouse has. </w:t>
       </w:r>
     </w:p>
     <w:p>
@@ -1124,8 +1287,13 @@
         <w:fldChar w:fldCharType="end"/>
       </w:r>
       <w:r>
-        <w:t>: Power management schematic</w:t>
-      </w:r>
+        <w:t xml:space="preserve">: Power management </w:t>
+      </w:r>
+      <w:proofErr w:type="gramStart"/>
+      <w:r>
+        <w:t>schematic</w:t>
+      </w:r>
+      <w:proofErr w:type="gramEnd"/>
     </w:p>
     <w:p>
       <w:pPr>
@@ -1144,13 +1312,71 @@
         <w:rPr>
           <w:bCs/>
         </w:rPr>
-        <w:t>Currently, a 500 mAh battery is implemented. T</w:t>
-      </w:r>
+        <w:t xml:space="preserve">Currently, a 500 </w:t>
+      </w:r>
+      <w:proofErr w:type="spellStart"/>
       <w:r>
         <w:rPr>
           <w:bCs/>
         </w:rPr>
-        <w:t>he duration until the battery needs to be recharched shall be evaluated during the project. The design is based on the board design from ESP32Thing from Sparkfun (</w:t>
+        <w:t>mAh</w:t>
+      </w:r>
+      <w:proofErr w:type="spellEnd"/>
+      <w:r>
+        <w:rPr>
+          <w:bCs/>
+        </w:rPr>
+        <w:t xml:space="preserve"> battery is </w:t>
+      </w:r>
+      <w:proofErr w:type="gramStart"/>
+      <w:r>
+        <w:rPr>
+          <w:bCs/>
+        </w:rPr>
+        <w:t>implemented</w:t>
+      </w:r>
+      <w:proofErr w:type="gramEnd"/>
+      <w:r>
+        <w:rPr>
+          <w:bCs/>
+        </w:rPr>
+        <w:t>. T</w:t>
+      </w:r>
+      <w:r>
+        <w:rPr>
+          <w:bCs/>
+        </w:rPr>
+        <w:t xml:space="preserve">he duration until the battery needs to be </w:t>
+      </w:r>
+      <w:proofErr w:type="spellStart"/>
+      <w:proofErr w:type="gramStart"/>
+      <w:r>
+        <w:rPr>
+          <w:bCs/>
+        </w:rPr>
+        <w:t>recharched</w:t>
+      </w:r>
+      <w:proofErr w:type="spellEnd"/>
+      <w:proofErr w:type="gramEnd"/>
+      <w:r>
+        <w:rPr>
+          <w:bCs/>
+        </w:rPr>
+        <w:t xml:space="preserve"> shall be evaluated during the project. The design is based on the board design from ESP32Thing from </w:t>
+      </w:r>
+      <w:proofErr w:type="spellStart"/>
+      <w:r>
+        <w:rPr>
+          <w:bCs/>
+        </w:rPr>
+        <w:t>Sparkfun</w:t>
+      </w:r>
+      <w:proofErr w:type="spellEnd"/>
+      <w:r>
+        <w:rPr>
+          <w:bCs/>
+        </w:rPr>
+        <w:t xml:space="preserve"> (</w:t>
       </w:r>
       <w:hyperlink r:id="rId11">
         <w:r>
@@ -1250,8 +1476,13 @@
         <w:fldChar w:fldCharType="end"/>
       </w:r>
       <w:r>
-        <w:t>: Battery management schematic</w:t>
-      </w:r>
+        <w:t xml:space="preserve">: Battery management </w:t>
+      </w:r>
+      <w:proofErr w:type="gramStart"/>
+      <w:r>
+        <w:t>schematic</w:t>
+      </w:r>
+      <w:proofErr w:type="gramEnd"/>
     </w:p>
     <w:p>
       <w:pPr>
@@ -1263,7 +1494,21 @@
         <w:rPr>
           <w:bCs/>
         </w:rPr>
-        <w:t xml:space="preserve">The battery charge level as well as the charging status are measured by the microcontroller, in order to give the user some feedback about the device status. </w:t>
+        <w:t xml:space="preserve">The battery charge level as well as the charging status are measured by the microcontroller, </w:t>
+      </w:r>
+      <w:proofErr w:type="gramStart"/>
+      <w:r>
+        <w:rPr>
+          <w:bCs/>
+        </w:rPr>
+        <w:t>in order to</w:t>
+      </w:r>
+      <w:proofErr w:type="gramEnd"/>
+      <w:r>
+        <w:rPr>
+          <w:bCs/>
+        </w:rPr>
+        <w:t xml:space="preserve"> give the user some feedback about the device status. </w:t>
       </w:r>
     </w:p>
     <w:p/>
@@ -1325,8 +1570,13 @@
         <w:spacing w:after="200"/>
       </w:pPr>
       <w:r>
-        <w:t>32 Bit architecture to ensure a modern and lasting design for the next years</w:t>
-      </w:r>
+        <w:t xml:space="preserve">32 Bit architecture to ensure a modern and lasting design for the next </w:t>
+      </w:r>
+      <w:proofErr w:type="gramStart"/>
+      <w:r>
+        <w:t>years</w:t>
+      </w:r>
+      <w:proofErr w:type="gramEnd"/>
     </w:p>
     <w:p>
       <w:pPr>
@@ -1347,7 +1597,15 @@
         <w:ind w:left="360"/>
       </w:pPr>
       <w:r>
-        <w:t>Several microcontrollers fulfill these requirements at the moment. I chose an ESP32-S3-WROOM which is a hardware module including the newest generation of ESP32 and a Bluetooth antenna. This makes the implementation of the microcontroller easier</w:t>
+        <w:t xml:space="preserve">Several microcontrollers fulfill these requirements </w:t>
+      </w:r>
+      <w:proofErr w:type="gramStart"/>
+      <w:r>
+        <w:t>at the moment</w:t>
+      </w:r>
+      <w:proofErr w:type="gramEnd"/>
+      <w:r>
+        <w:t>. I chose an ESP32-S3-WROOM which is a hardware module including the newest generation of ESP32 and a Bluetooth antenna. This makes the implementation of the microcontroller easier</w:t>
       </w:r>
       <w:r>
         <w:t xml:space="preserve"> and is one of the cheapest currently available modules</w:t>
@@ -1374,7 +1632,15 @@
         <w:spacing w:after="200"/>
       </w:pPr>
       <w:r>
-        <w:t xml:space="preserve">Discussion about alternatives to ESP32 (Arduino support is required so currently only RPPico W is an option): </w:t>
+        <w:t xml:space="preserve">Discussion about alternatives to ESP32 (Arduino support is required so currently only </w:t>
+      </w:r>
+      <w:proofErr w:type="spellStart"/>
+      <w:r>
+        <w:t>RPPico</w:t>
+      </w:r>
+      <w:proofErr w:type="spellEnd"/>
+      <w:r>
+        <w:t xml:space="preserve"> W is an option): </w:t>
       </w:r>
       <w:hyperlink r:id="rId13">
         <w:r>
@@ -1398,7 +1664,15 @@
         <w:spacing w:after="200"/>
       </w:pPr>
       <w:r>
-        <w:t>Note: ESP32 first generation is not recommended for new designs by ESP and needs USB-UART converter. S2 generation does not have bluetooth support =&gt; Use S3 generation</w:t>
+        <w:t xml:space="preserve">Note: ESP32 first generation is not recommended for new designs by ESP and needs USB-UART converter. S2 generation does not have </w:t>
+      </w:r>
+      <w:proofErr w:type="spellStart"/>
+      <w:r>
+        <w:t>bluetooth</w:t>
+      </w:r>
+      <w:proofErr w:type="spellEnd"/>
+      <w:r>
+        <w:t xml:space="preserve"> support =&gt; Use S3 generation</w:t>
       </w:r>
     </w:p>
     <w:p>
@@ -1535,7 +1809,15 @@
         <w:fldChar w:fldCharType="end"/>
       </w:r>
       <w:r>
-        <w:t>: Peripheras schematics of ESP32-S3-WROOM</w:t>
+        <w:t xml:space="preserve">: </w:t>
+      </w:r>
+      <w:proofErr w:type="spellStart"/>
+      <w:r>
+        <w:t>Peripheras</w:t>
+      </w:r>
+      <w:proofErr w:type="spellEnd"/>
+      <w:r>
+        <w:t xml:space="preserve"> schematics of ESP32-S3-WROOM</w:t>
       </w:r>
     </w:p>
     <w:p/>
@@ -1544,7 +1826,15 @@
         <w:spacing w:after="200"/>
       </w:pPr>
       <w:r>
-        <w:t xml:space="preserve">To enable communication over USB on the HeadMouse board, a USB-C connector is placed on the board. </w:t>
+        <w:t xml:space="preserve">To enable communication over USB on the </w:t>
+      </w:r>
+      <w:proofErr w:type="spellStart"/>
+      <w:r>
+        <w:t>HeadMouse</w:t>
+      </w:r>
+      <w:proofErr w:type="spellEnd"/>
+      <w:r>
+        <w:t xml:space="preserve"> board, a USB-C connector is placed on the board. </w:t>
       </w:r>
     </w:p>
     <w:p>
@@ -1624,8 +1914,13 @@
         <w:fldChar w:fldCharType="end"/>
       </w:r>
       <w:r>
-        <w:t>: USB-C connector schematic</w:t>
-      </w:r>
+        <w:t xml:space="preserve">: USB-C connector </w:t>
+      </w:r>
+      <w:proofErr w:type="gramStart"/>
+      <w:r>
+        <w:t>schematic</w:t>
+      </w:r>
+      <w:proofErr w:type="gramEnd"/>
     </w:p>
     <w:p>
       <w:pPr>
@@ -1759,8 +2054,13 @@
         <w:fldChar w:fldCharType="end"/>
       </w:r>
       <w:r>
-        <w:t>: LED schematic</w:t>
-      </w:r>
+        <w:t xml:space="preserve">: LED </w:t>
+      </w:r>
+      <w:proofErr w:type="gramStart"/>
+      <w:r>
+        <w:t>schematic</w:t>
+      </w:r>
+      <w:proofErr w:type="gramEnd"/>
     </w:p>
     <w:p>
       <w:pPr>
@@ -1779,11 +2079,19 @@
           <w:bCs/>
         </w:rPr>
       </w:pPr>
+      <w:proofErr w:type="spellStart"/>
       <w:r>
         <w:rPr>
           <w:bCs/>
         </w:rPr>
-        <w:t>Auxillary button jacks are used to enable external buttons to connect.</w:t>
+        <w:t>Auxillary</w:t>
+      </w:r>
+      <w:proofErr w:type="spellEnd"/>
+      <w:r>
+        <w:rPr>
+          <w:bCs/>
+        </w:rPr>
+        <w:t xml:space="preserve"> button jacks are used to enable external buttons to connect.</w:t>
       </w:r>
     </w:p>
     <w:p>
@@ -1868,8 +2176,13 @@
         <w:fldChar w:fldCharType="end"/>
       </w:r>
       <w:r>
-        <w:t>: Button jack for external buttons schematic</w:t>
-      </w:r>
+        <w:t xml:space="preserve">: Button jack for external buttons </w:t>
+      </w:r>
+      <w:proofErr w:type="gramStart"/>
+      <w:r>
+        <w:t>schematic</w:t>
+      </w:r>
+      <w:proofErr w:type="gramEnd"/>
     </w:p>
     <w:p>
       <w:pPr>
@@ -1900,17 +2213,39 @@
           <w:bCs/>
         </w:rPr>
       </w:pPr>
+      <w:proofErr w:type="gramStart"/>
       <w:r>
         <w:rPr>
           <w:bCs/>
         </w:rPr>
-        <w:t xml:space="preserve">In order to make some benchmark tests, two different 6-axis IMUs and one 9-axis IMU are implemented on the first prototype. </w:t>
-      </w:r>
+        <w:t>In order to</w:t>
+      </w:r>
+      <w:proofErr w:type="gramEnd"/>
       <w:r>
         <w:rPr>
           <w:bCs/>
         </w:rPr>
-        <w:t>Currently, most 9-axis IMUs are not available at the market</w:t>
+        <w:t xml:space="preserve"> make some benchmark tests, two different 6-axis IMUs and one 9-axis IMU are implemented on the first prototype. </w:t>
+      </w:r>
+      <w:r>
+        <w:rPr>
+          <w:bCs/>
+        </w:rPr>
+        <w:t xml:space="preserve">Currently, most 9-axis IMUs are not available </w:t>
+      </w:r>
+      <w:proofErr w:type="gramStart"/>
+      <w:r>
+        <w:rPr>
+          <w:bCs/>
+        </w:rPr>
+        <w:t>at</w:t>
+      </w:r>
+      <w:proofErr w:type="gramEnd"/>
+      <w:r>
+        <w:rPr>
+          <w:bCs/>
+        </w:rPr>
+        <w:t xml:space="preserve"> the market</w:t>
       </w:r>
       <w:r>
         <w:rPr>
@@ -2052,8 +2387,13 @@
         <w:fldChar w:fldCharType="end"/>
       </w:r>
       <w:r>
-        <w:t>: IMU MCP6470 schematic</w:t>
-      </w:r>
+        <w:t xml:space="preserve">: IMU MCP6470 </w:t>
+      </w:r>
+      <w:proofErr w:type="gramStart"/>
+      <w:r>
+        <w:t>schematic</w:t>
+      </w:r>
+      <w:proofErr w:type="gramEnd"/>
     </w:p>
     <w:p>
       <w:pPr>
@@ -2176,8 +2516,13 @@
         <w:fldChar w:fldCharType="end"/>
       </w:r>
       <w:r>
-        <w:t>: IMU LSM6DS schematic</w:t>
-      </w:r>
+        <w:t xml:space="preserve">: IMU LSM6DS </w:t>
+      </w:r>
+      <w:proofErr w:type="gramStart"/>
+      <w:r>
+        <w:t>schematic</w:t>
+      </w:r>
+      <w:proofErr w:type="gramEnd"/>
     </w:p>
     <w:p>
       <w:pPr>
@@ -2295,8 +2640,13 @@
         <w:fldChar w:fldCharType="end"/>
       </w:r>
       <w:r>
-        <w:t>: IMU BNO55 schematic</w:t>
-      </w:r>
+        <w:t xml:space="preserve">: IMU BNO55 </w:t>
+      </w:r>
+      <w:proofErr w:type="gramStart"/>
+      <w:r>
+        <w:t>schematic</w:t>
+      </w:r>
+      <w:proofErr w:type="gramEnd"/>
     </w:p>
     <w:p>
       <w:pPr>
@@ -2337,7 +2687,15 @@
     </w:p>
     <w:p>
       <w:r>
-        <w:t>A simple peripheral test program was written for Arduino and flashed on the HeadMouse board V1. Three boards are assembled and tested. For each board a test-report was generated.</w:t>
+        <w:t xml:space="preserve">A simple peripheral test program was written for Arduino and flashed on the </w:t>
+      </w:r>
+      <w:proofErr w:type="spellStart"/>
+      <w:r>
+        <w:t>HeadMouse</w:t>
+      </w:r>
+      <w:proofErr w:type="spellEnd"/>
+      <w:r>
+        <w:t xml:space="preserve"> board V1. Three boards are assembled and tested. For each board a test-report was generated.</w:t>
       </w:r>
     </w:p>
     <w:p>
@@ -2366,8 +2724,13 @@
         </w:numPr>
       </w:pPr>
       <w:r>
-        <w:t>Read out all button inputs</w:t>
-      </w:r>
+        <w:t xml:space="preserve">Read out all button </w:t>
+      </w:r>
+      <w:proofErr w:type="gramStart"/>
+      <w:r>
+        <w:t>inputs</w:t>
+      </w:r>
+      <w:proofErr w:type="gramEnd"/>
     </w:p>
     <w:p>
       <w:pPr>
@@ -2378,8 +2741,13 @@
         </w:numPr>
       </w:pPr>
       <w:r>
-        <w:t>Read out battery charging status</w:t>
-      </w:r>
+        <w:t xml:space="preserve">Read out battery charging </w:t>
+      </w:r>
+      <w:proofErr w:type="gramStart"/>
+      <w:r>
+        <w:t>status</w:t>
+      </w:r>
+      <w:proofErr w:type="gramEnd"/>
     </w:p>
     <w:p>
       <w:pPr>
@@ -2390,7 +2758,15 @@
         </w:numPr>
       </w:pPr>
       <w:r>
-        <w:t xml:space="preserve">Measure battery voltage </w:t>
+        <w:t xml:space="preserve">Measure battery </w:t>
+      </w:r>
+      <w:proofErr w:type="gramStart"/>
+      <w:r>
+        <w:t>voltage</w:t>
+      </w:r>
+      <w:proofErr w:type="gramEnd"/>
+      <w:r>
+        <w:t xml:space="preserve"> </w:t>
       </w:r>
     </w:p>
     <w:p>
@@ -2469,8 +2845,13 @@
         <w:fldChar w:fldCharType="end"/>
       </w:r>
       <w:r>
-        <w:t>: Example for peripheral test program output</w:t>
-      </w:r>
+        <w:t xml:space="preserve">: Example for peripheral test program </w:t>
+      </w:r>
+      <w:proofErr w:type="gramStart"/>
+      <w:r>
+        <w:t>output</w:t>
+      </w:r>
+      <w:proofErr w:type="gramEnd"/>
     </w:p>
     <w:p>
       <w:pPr>
@@ -2506,7 +2887,15 @@
         <w:spacing w:after="200"/>
       </w:pPr>
       <w:r>
-        <w:t>The battery poles are swapped on pcb and must be corrected.</w:t>
+        <w:t xml:space="preserve">The battery poles are swapped on </w:t>
+      </w:r>
+      <w:proofErr w:type="spellStart"/>
+      <w:r>
+        <w:t>pcb</w:t>
+      </w:r>
+      <w:proofErr w:type="spellEnd"/>
+      <w:r>
+        <w:t xml:space="preserve"> and must be corrected.</w:t>
       </w:r>
     </w:p>
     <w:p>
@@ -2542,7 +2931,15 @@
         <w:spacing w:after="200"/>
       </w:pPr>
       <w:r>
-        <w:t>Bluetooth testing is still open and will be implemented later on.</w:t>
+        <w:t xml:space="preserve">Bluetooth testing is still open and will be implemented </w:t>
+      </w:r>
+      <w:proofErr w:type="gramStart"/>
+      <w:r>
+        <w:t>later on</w:t>
+      </w:r>
+      <w:proofErr w:type="gramEnd"/>
+      <w:r>
+        <w:t>.</w:t>
       </w:r>
     </w:p>
     <w:p>
@@ -2681,8 +3078,13 @@
         <w:spacing w:after="200"/>
       </w:pPr>
       <w:r>
-        <w:t>Cut off I2C connections from MC6470. This results in I2C addresses 0x4C and 0x0C not shown anymore</w:t>
-      </w:r>
+        <w:t xml:space="preserve">Cut off I2C connections from MC6470. This results in I2C addresses 0x4C and 0x0C not shown </w:t>
+      </w:r>
+      <w:proofErr w:type="spellStart"/>
+      <w:r>
+        <w:t>anymore</w:t>
+      </w:r>
+      <w:proofErr w:type="spellEnd"/>
       <w:r>
         <w:t xml:space="preserve"> =&gt; Datasheet says, 0x4C is accelerometer sensor and 0x0C is magnetometer.</w:t>
       </w:r>
@@ -2700,7 +3102,7 @@
         <w:t>also implies</w:t>
       </w:r>
       <w:r>
-        <w:t xml:space="preserve"> that, LSM6DSO has two I2C-addresses (0x6A and 0x7E). </w:t>
+        <w:t xml:space="preserve"> that LSM6DSO has two I2C-addresses (0x6A and 0x7E). </w:t>
       </w:r>
     </w:p>
     <w:p/>
@@ -2738,8 +3140,17 @@
           <w:b/>
           <w:bCs/>
         </w:rPr>
-        <w:t>1-test1</w:t>
-      </w:r>
+        <w:t>1-</w:t>
+      </w:r>
+      <w:proofErr w:type="gramStart"/>
+      <w:r>
+        <w:rPr>
+          <w:b/>
+          <w:bCs/>
+        </w:rPr>
+        <w:t>test1</w:t>
+      </w:r>
+      <w:proofErr w:type="gramEnd"/>
     </w:p>
     <w:tbl>
       <w:tblPr>
@@ -3117,11 +3528,19 @@
                 <w:b/>
               </w:rPr>
             </w:pPr>
-            <w:r>
-              <w:rPr>
-                <w:b/>
-              </w:rPr>
-              <w:t>uC flashing</w:t>
+            <w:proofErr w:type="spellStart"/>
+            <w:r>
+              <w:rPr>
+                <w:b/>
+              </w:rPr>
+              <w:t>uC</w:t>
+            </w:r>
+            <w:proofErr w:type="spellEnd"/>
+            <w:r>
+              <w:rPr>
+                <w:b/>
+              </w:rPr>
+              <w:t xml:space="preserve"> flashing</w:t>
             </w:r>
           </w:p>
         </w:tc>
@@ -3271,7 +3690,21 @@
               <w:rPr>
                 <w:b/>
               </w:rPr>
-              <w:t>Communication uC-PC over USB-C</w:t>
+              <w:t xml:space="preserve">Communication </w:t>
+            </w:r>
+            <w:proofErr w:type="spellStart"/>
+            <w:r>
+              <w:rPr>
+                <w:b/>
+              </w:rPr>
+              <w:t>uC</w:t>
+            </w:r>
+            <w:proofErr w:type="spellEnd"/>
+            <w:r>
+              <w:rPr>
+                <w:b/>
+              </w:rPr>
+              <w:t>-PC over USB-C</w:t>
             </w:r>
           </w:p>
         </w:tc>
@@ -3346,7 +3779,21 @@
               <w:rPr>
                 <w:b/>
               </w:rPr>
-              <w:t>Communication uC-PC over Bluetooth</w:t>
+              <w:t xml:space="preserve">Communication </w:t>
+            </w:r>
+            <w:proofErr w:type="spellStart"/>
+            <w:r>
+              <w:rPr>
+                <w:b/>
+              </w:rPr>
+              <w:t>uC</w:t>
+            </w:r>
+            <w:proofErr w:type="spellEnd"/>
+            <w:r>
+              <w:rPr>
+                <w:b/>
+              </w:rPr>
+              <w:t>-PC over Bluetooth</w:t>
             </w:r>
           </w:p>
         </w:tc>
@@ -3388,8 +3835,13 @@
               <w:spacing w:after="0" w:line="240" w:lineRule="auto"/>
             </w:pPr>
             <w:r>
-              <w:t>Will be tested later on</w:t>
-            </w:r>
+              <w:t xml:space="preserve">Will be tested </w:t>
+            </w:r>
+            <w:proofErr w:type="gramStart"/>
+            <w:r>
+              <w:t>later on</w:t>
+            </w:r>
+            <w:proofErr w:type="gramEnd"/>
           </w:p>
         </w:tc>
       </w:tr>
@@ -3413,11 +3865,19 @@
                 <w:b/>
               </w:rPr>
             </w:pPr>
-            <w:r>
-              <w:rPr>
-                <w:b/>
-              </w:rPr>
-              <w:t>uC powered by battery</w:t>
+            <w:proofErr w:type="spellStart"/>
+            <w:r>
+              <w:rPr>
+                <w:b/>
+              </w:rPr>
+              <w:t>uC</w:t>
+            </w:r>
+            <w:proofErr w:type="spellEnd"/>
+            <w:r>
+              <w:rPr>
+                <w:b/>
+              </w:rPr>
+              <w:t xml:space="preserve"> powered by battery</w:t>
             </w:r>
           </w:p>
         </w:tc>
@@ -3529,8 +3989,13 @@
               <w:widowControl w:val="0"/>
               <w:spacing w:after="0" w:line="240" w:lineRule="auto"/>
             </w:pPr>
-            <w:r>
-              <w:t>According chip is dead</w:t>
+            <w:proofErr w:type="gramStart"/>
+            <w:r>
+              <w:t>According</w:t>
+            </w:r>
+            <w:proofErr w:type="gramEnd"/>
+            <w:r>
+              <w:t xml:space="preserve"> chip is dead</w:t>
             </w:r>
           </w:p>
         </w:tc>
@@ -4054,7 +4519,21 @@
               <w:spacing w:after="0" w:line="240" w:lineRule="auto"/>
             </w:pPr>
             <w:r>
-              <w:t>Should have I2C addr.: 0x28 but only 0x0C and 0x7E show up. Source of issue needs to be determined</w:t>
+              <w:t xml:space="preserve">Should have I2C </w:t>
+            </w:r>
+            <w:proofErr w:type="spellStart"/>
+            <w:r>
+              <w:t>addr</w:t>
+            </w:r>
+            <w:proofErr w:type="spellEnd"/>
+            <w:r>
+              <w:t xml:space="preserve">.: 0x28 but </w:t>
+            </w:r>
+            <w:r>
+              <w:t>does not</w:t>
+            </w:r>
+            <w:r>
+              <w:t xml:space="preserve"> show up. </w:t>
             </w:r>
           </w:p>
         </w:tc>
@@ -4125,7 +4604,21 @@
               <w:spacing w:after="0" w:line="240" w:lineRule="auto"/>
             </w:pPr>
             <w:r>
-              <w:t>I2C addr.: 0x6A</w:t>
+              <w:t xml:space="preserve">I2C </w:t>
+            </w:r>
+            <w:proofErr w:type="spellStart"/>
+            <w:r>
+              <w:t>addr</w:t>
+            </w:r>
+            <w:proofErr w:type="spellEnd"/>
+            <w:r>
+              <w:t>.: 0x6A</w:t>
+            </w:r>
+            <w:r>
+              <w:t xml:space="preserve">, </w:t>
+            </w:r>
+            <w:r>
+              <w:t>0x7E</w:t>
             </w:r>
           </w:p>
         </w:tc>
@@ -4196,7 +4689,18 @@
               <w:spacing w:after="0" w:line="240" w:lineRule="auto"/>
             </w:pPr>
             <w:r>
-              <w:t>I2C addr.: 0x4C</w:t>
+              <w:t xml:space="preserve">I2C </w:t>
+            </w:r>
+            <w:proofErr w:type="spellStart"/>
+            <w:r>
+              <w:t>addr</w:t>
+            </w:r>
+            <w:proofErr w:type="spellEnd"/>
+            <w:r>
+              <w:t>.: 0x4C</w:t>
+            </w:r>
+            <w:r>
+              <w:t>, 0x0C</w:t>
             </w:r>
           </w:p>
         </w:tc>
@@ -4253,8 +4757,17 @@
           <w:b/>
           <w:bCs/>
         </w:rPr>
-        <w:t>-test1</w:t>
-      </w:r>
+        <w:t>-</w:t>
+      </w:r>
+      <w:proofErr w:type="gramStart"/>
+      <w:r>
+        <w:rPr>
+          <w:b/>
+          <w:bCs/>
+        </w:rPr>
+        <w:t>test1</w:t>
+      </w:r>
+      <w:proofErr w:type="gramEnd"/>
     </w:p>
     <w:tbl>
       <w:tblPr>
@@ -4586,11 +5099,19 @@
                 <w:b/>
               </w:rPr>
             </w:pPr>
-            <w:r>
-              <w:rPr>
-                <w:b/>
-              </w:rPr>
-              <w:t>uC flashing</w:t>
+            <w:proofErr w:type="spellStart"/>
+            <w:r>
+              <w:rPr>
+                <w:b/>
+              </w:rPr>
+              <w:t>uC</w:t>
+            </w:r>
+            <w:proofErr w:type="spellEnd"/>
+            <w:r>
+              <w:rPr>
+                <w:b/>
+              </w:rPr>
+              <w:t xml:space="preserve"> flashing</w:t>
             </w:r>
           </w:p>
         </w:tc>
@@ -4726,7 +5247,21 @@
               <w:rPr>
                 <w:b/>
               </w:rPr>
-              <w:t>Communication uC-PC over USB-C</w:t>
+              <w:t xml:space="preserve">Communication </w:t>
+            </w:r>
+            <w:proofErr w:type="spellStart"/>
+            <w:r>
+              <w:rPr>
+                <w:b/>
+              </w:rPr>
+              <w:t>uC</w:t>
+            </w:r>
+            <w:proofErr w:type="spellEnd"/>
+            <w:r>
+              <w:rPr>
+                <w:b/>
+              </w:rPr>
+              <w:t>-PC over USB-C</w:t>
             </w:r>
           </w:p>
         </w:tc>
@@ -4794,7 +5329,21 @@
               <w:rPr>
                 <w:b/>
               </w:rPr>
-              <w:t>Communication uC-PC over Bluetooth</w:t>
+              <w:t xml:space="preserve">Communication </w:t>
+            </w:r>
+            <w:proofErr w:type="spellStart"/>
+            <w:r>
+              <w:rPr>
+                <w:b/>
+              </w:rPr>
+              <w:t>uC</w:t>
+            </w:r>
+            <w:proofErr w:type="spellEnd"/>
+            <w:r>
+              <w:rPr>
+                <w:b/>
+              </w:rPr>
+              <w:t>-PC over Bluetooth</w:t>
             </w:r>
           </w:p>
         </w:tc>
@@ -4836,8 +5385,13 @@
               <w:spacing w:after="0" w:line="240" w:lineRule="auto"/>
             </w:pPr>
             <w:r>
-              <w:t>Will be tested later on</w:t>
-            </w:r>
+              <w:t xml:space="preserve">Will be tested </w:t>
+            </w:r>
+            <w:proofErr w:type="gramStart"/>
+            <w:r>
+              <w:t>later on</w:t>
+            </w:r>
+            <w:proofErr w:type="gramEnd"/>
           </w:p>
         </w:tc>
       </w:tr>
@@ -4861,11 +5415,19 @@
                 <w:b/>
               </w:rPr>
             </w:pPr>
-            <w:r>
-              <w:rPr>
-                <w:b/>
-              </w:rPr>
-              <w:t>uC powered by battery</w:t>
+            <w:proofErr w:type="spellStart"/>
+            <w:r>
+              <w:rPr>
+                <w:b/>
+              </w:rPr>
+              <w:t>uC</w:t>
+            </w:r>
+            <w:proofErr w:type="spellEnd"/>
+            <w:r>
+              <w:rPr>
+                <w:b/>
+              </w:rPr>
+              <w:t xml:space="preserve"> powered by battery</w:t>
             </w:r>
           </w:p>
         </w:tc>
@@ -4906,8 +5468,21 @@
               <w:widowControl w:val="0"/>
               <w:spacing w:after="0" w:line="240" w:lineRule="auto"/>
             </w:pPr>
-            <w:r>
-              <w:t>uC does not boot if powerd by battery. Issue source needs to be determined</w:t>
+            <w:proofErr w:type="spellStart"/>
+            <w:r>
+              <w:t>uC</w:t>
+            </w:r>
+            <w:proofErr w:type="spellEnd"/>
+            <w:r>
+              <w:t xml:space="preserve"> does not boot if </w:t>
+            </w:r>
+            <w:proofErr w:type="spellStart"/>
+            <w:r>
+              <w:t>powerd</w:t>
+            </w:r>
+            <w:proofErr w:type="spellEnd"/>
+            <w:r>
+              <w:t xml:space="preserve"> by battery. Issue source needs to be determined</w:t>
             </w:r>
           </w:p>
         </w:tc>
@@ -5395,7 +5970,15 @@
               <w:spacing w:after="0" w:line="240" w:lineRule="auto"/>
             </w:pPr>
             <w:r>
-              <w:t>Input pin of uC always stays high - Soldering issue is likely and needs to be determined and fixed</w:t>
+              <w:t xml:space="preserve">Input pin of </w:t>
+            </w:r>
+            <w:proofErr w:type="spellStart"/>
+            <w:r>
+              <w:t>uC</w:t>
+            </w:r>
+            <w:proofErr w:type="spellEnd"/>
+            <w:r>
+              <w:t xml:space="preserve"> always stays high - Soldering issue is likely and needs to be determined and fixed</w:t>
             </w:r>
           </w:p>
         </w:tc>
@@ -5534,7 +6117,15 @@
               <w:spacing w:after="0" w:line="240" w:lineRule="auto"/>
             </w:pPr>
             <w:r>
-              <w:t>Should have I2C addr.: 0x28 but only 0x0C and 0x7E show up. Source of issue needs to be determined</w:t>
+              <w:t xml:space="preserve">Should have I2C </w:t>
+            </w:r>
+            <w:proofErr w:type="spellStart"/>
+            <w:r>
+              <w:t>addr</w:t>
+            </w:r>
+            <w:proofErr w:type="spellEnd"/>
+            <w:r>
+              <w:t>.: 0x28 but only 0x0C and 0x7E show up. Source of issue needs to be determined</w:t>
             </w:r>
           </w:p>
         </w:tc>
@@ -5605,7 +6196,15 @@
               <w:spacing w:after="0" w:line="240" w:lineRule="auto"/>
             </w:pPr>
             <w:r>
-              <w:t>I2C addr.: 0x6A</w:t>
+              <w:t xml:space="preserve">I2C </w:t>
+            </w:r>
+            <w:proofErr w:type="spellStart"/>
+            <w:r>
+              <w:t>addr</w:t>
+            </w:r>
+            <w:proofErr w:type="spellEnd"/>
+            <w:r>
+              <w:t>.: 0x6A</w:t>
             </w:r>
           </w:p>
         </w:tc>
@@ -5676,7 +6275,15 @@
               <w:spacing w:after="0" w:line="240" w:lineRule="auto"/>
             </w:pPr>
             <w:r>
-              <w:t>I2C addr.: 0x4C</w:t>
+              <w:t xml:space="preserve">I2C </w:t>
+            </w:r>
+            <w:proofErr w:type="spellStart"/>
+            <w:r>
+              <w:t>addr</w:t>
+            </w:r>
+            <w:proofErr w:type="spellEnd"/>
+            <w:r>
+              <w:t>.: 0x4C</w:t>
             </w:r>
           </w:p>
         </w:tc>
@@ -5717,8 +6324,17 @@
           <w:b/>
           <w:bCs/>
         </w:rPr>
-        <w:t>-test1</w:t>
-      </w:r>
+        <w:t>-</w:t>
+      </w:r>
+      <w:proofErr w:type="gramStart"/>
+      <w:r>
+        <w:rPr>
+          <w:b/>
+          <w:bCs/>
+        </w:rPr>
+        <w:t>test1</w:t>
+      </w:r>
+      <w:proofErr w:type="gramEnd"/>
     </w:p>
     <w:tbl>
       <w:tblPr>
@@ -6047,11 +6663,19 @@
                 <w:b/>
               </w:rPr>
             </w:pPr>
-            <w:r>
-              <w:rPr>
-                <w:b/>
-              </w:rPr>
-              <w:t>uC flashing</w:t>
+            <w:proofErr w:type="spellStart"/>
+            <w:r>
+              <w:rPr>
+                <w:b/>
+              </w:rPr>
+              <w:t>uC</w:t>
+            </w:r>
+            <w:proofErr w:type="spellEnd"/>
+            <w:r>
+              <w:rPr>
+                <w:b/>
+              </w:rPr>
+              <w:t xml:space="preserve"> flashing</w:t>
             </w:r>
           </w:p>
         </w:tc>
@@ -6092,8 +6716,13 @@
               <w:widowControl w:val="0"/>
               <w:spacing w:after="0" w:line="240" w:lineRule="auto"/>
             </w:pPr>
-            <w:r>
-              <w:t>uC does not mount -&gt; Soldering issue very likely and needs to be resolved</w:t>
+            <w:proofErr w:type="spellStart"/>
+            <w:r>
+              <w:t>uC</w:t>
+            </w:r>
+            <w:proofErr w:type="spellEnd"/>
+            <w:r>
+              <w:t xml:space="preserve"> does not mount -&gt; Soldering issue very likely and needs to be resolved</w:t>
             </w:r>
           </w:p>
         </w:tc>
@@ -6190,7 +6819,21 @@
               <w:rPr>
                 <w:b/>
               </w:rPr>
-              <w:t>Communication uC-PC over USB-C</w:t>
+              <w:t xml:space="preserve">Communication </w:t>
+            </w:r>
+            <w:proofErr w:type="spellStart"/>
+            <w:r>
+              <w:rPr>
+                <w:b/>
+              </w:rPr>
+              <w:t>uC</w:t>
+            </w:r>
+            <w:proofErr w:type="spellEnd"/>
+            <w:r>
+              <w:rPr>
+                <w:b/>
+              </w:rPr>
+              <w:t>-PC over USB-C</w:t>
             </w:r>
           </w:p>
         </w:tc>
@@ -6258,7 +6901,21 @@
               <w:rPr>
                 <w:b/>
               </w:rPr>
-              <w:t>Communication uC-PC over Bluetooth</w:t>
+              <w:t xml:space="preserve">Communication </w:t>
+            </w:r>
+            <w:proofErr w:type="spellStart"/>
+            <w:r>
+              <w:rPr>
+                <w:b/>
+              </w:rPr>
+              <w:t>uC</w:t>
+            </w:r>
+            <w:proofErr w:type="spellEnd"/>
+            <w:r>
+              <w:rPr>
+                <w:b/>
+              </w:rPr>
+              <w:t>-PC over Bluetooth</w:t>
             </w:r>
           </w:p>
         </w:tc>
@@ -6322,11 +6979,19 @@
                 <w:b/>
               </w:rPr>
             </w:pPr>
-            <w:r>
-              <w:rPr>
-                <w:b/>
-              </w:rPr>
-              <w:t>uC powered by battery</w:t>
+            <w:proofErr w:type="spellStart"/>
+            <w:r>
+              <w:rPr>
+                <w:b/>
+              </w:rPr>
+              <w:t>uC</w:t>
+            </w:r>
+            <w:proofErr w:type="spellEnd"/>
+            <w:r>
+              <w:rPr>
+                <w:b/>
+              </w:rPr>
+              <w:t xml:space="preserve"> powered by battery</w:t>
             </w:r>
           </w:p>
         </w:tc>

</xml_diff>